<commit_message>
Incorporamos Conclusiones y Reflexiones
</commit_message>
<xml_diff>
--- a/Grupo4_Final.docx
+++ b/Grupo4_Final.docx
@@ -3494,7 +3494,7 @@
         <w:rPr>
           <w:rStyle w:val="VerbatimChar"/>
         </w:rPr>
-        <w:t xml:space="preserve">## [1] "Grafico de burbujas para graficar mejor la relcion entre asignaciones familiares y otros gastos sociales (sin Seguridad Social)"</w:t>
+        <w:t xml:space="preserve">## [1] "Grafico de burbujas para graficar mejor la relacion entre asignaciones familiares y otros gastos sociales (sin Seguridad Social)"</w:t>
       </w:r>
     </w:p>
     <w:p>
@@ -4060,6 +4060,64 @@
             </a:graphic>
           </wp:inline>
         </w:drawing>
+      </w:r>
+    </w:p>
+    <w:p>
+      <w:pPr>
+        <w:pStyle w:val="Heading2"/>
+      </w:pPr>
+      <w:bookmarkStart w:id="67" w:name="conclusiones-y-reflexiones"/>
+      <w:r>
+        <w:t xml:space="preserve">CONCLUSIONES Y REFLEXIONES</w:t>
+      </w:r>
+      <w:bookmarkEnd w:id="67"/>
+    </w:p>
+    <w:p>
+      <w:pPr>
+        <w:pStyle w:val="FirstParagraph"/>
+      </w:pPr>
+      <w:r>
+        <w:t xml:space="preserve">Después del análisis de la implementación de esta política pública podemos observar lo que hoy en día significa; lo que nació como una ayuda de emergencia se ha trasformado en una ayuda indispensable para la población más vulnerable o con menores posibilidades de generar ingresos significativos para prescindir de ella. Contrariamente a lo ideado, el grupo de beneficiarios activos es inferior al de pasivos, y la diferencia crece en lugar de reducirse. Actualmente hay una correlación inversa a la deseada en su nacimiento.</w:t>
+      </w:r>
+    </w:p>
+    <w:p>
+      <w:pPr>
+        <w:pStyle w:val="BodyText"/>
+      </w:pPr>
+      <w:r>
+        <w:t xml:space="preserve">Con la implementación de la AUH se esperaba que en el futuro vaya decreciendo el número de beneficiarios de AUH, ya que desde el Estado Nacional se implementan otras políticas públicas activas para combatir el trabajo no registrado lo que llevarían a reducir la población objetivo del programa. Sin embargo, las condiciones económico – sociales en el contexto histórico no parecen permitir que lo esperable se haya transformado en un hecho, sino que, por el contrario, se deba pensar en incrementar el prepuesto asignado año a año.</w:t>
+      </w:r>
+    </w:p>
+    <w:p>
+      <w:pPr>
+        <w:pStyle w:val="BodyText"/>
+      </w:pPr>
+      <w:r>
+        <w:t xml:space="preserve">También podemos deducir que esta asignación es mal percibida por parte de la población. Popularmente se cree que las mujeres que tienen bajos ingresos informales, tienen hijos intencionalmente para cobrar la AUH y que el monto total por 5 hijos es el mayormente cobrado. Después del análisis de valores destinados de AUH se puede observar que el mayor grupo poblacional que lo percibe es el compuesto por 1 y 2 hijos desmitificando que se tienen 5 hijos para cobrar la AUH. Por otra parte, el rango de beneficiarios que tiene 5 hijos fue disminuyendo con el correr de los años.</w:t>
+      </w:r>
+    </w:p>
+    <w:p>
+      <w:pPr>
+        <w:pStyle w:val="BodyText"/>
+      </w:pPr>
+      <w:r>
+        <w:t xml:space="preserve">Este límite del quinto hijo nos plantea una inquietud sobre la inclusión del sexto hijo en una futura actualización de la normativa vigente para que el principio de universalidad sea más elevado en la aplicación del beneficio.</w:t>
+      </w:r>
+    </w:p>
+    <w:p>
+      <w:pPr>
+        <w:pStyle w:val="BodyText"/>
+      </w:pPr>
+      <w:r>
+        <w:t xml:space="preserve">Otra observación que quiebra la universalidad es que los trabajadores que tienen ingresos familiares superiores a $ 200.000, dejan de cobrar asignación por hijo. Si bien se puede pensar que no lo necesitan porque su ingreso es suficiente para la educación y protección de sus hijos; el monto no parece ser tan elevado, pero se considera suficiente para quedar excluidos. Asimismo, podemos considerar que este grupo paga impuesto a las ganancias y que por lo tanto pueden deducir de la liquidación de su impuesto, a sus hijos por un monto similar al de las asignaciones por hijo.</w:t>
+      </w:r>
+    </w:p>
+    <w:p>
+      <w:pPr>
+        <w:pStyle w:val="BodyText"/>
+      </w:pPr>
+      <w:r>
+        <w:t xml:space="preserve">Finalmente podemos concluir que esta política social ha causado un impacto positivo con su implementación al punto de transformarse en un beneficio muy difícil de cancelar en el futuro, no solo porque transfiere fondo en forma directa y permanente a las familias más vulnerables de la sociedad sino también, porque promueve la inserción en el sistema de salud e incentivar la escolaridad, asegurando así la inclusión y protección de derechos para todos los niños beneficiarios.</w:t>
       </w:r>
     </w:p>
     <w:sectPr/>

</xml_diff>

<commit_message>
Agregamos correlación entre AUH y desocupación
</commit_message>
<xml_diff>
--- a/Grupo4_Final.docx
+++ b/Grupo4_Final.docx
@@ -3910,7 +3910,7 @@
         <w:pStyle w:val="BodyText"/>
       </w:pPr>
       <w:r>
-        <w:t xml:space="preserve">A continuación analizamos la evolución de la cantidad de hijos/as por titular de la AUH. En contraposición con ciertas creencias, vemos que más de la mayoría de las personas tienen un solo hijo/a. Y que esa proporción no solo no baja sino que crece. A principio de la serie la proporción de titulares con un hijo/a es del 49.48% mientras que al final pasó a 51.8%. Por el contrario la proporción de 5 beneficiarios por familia pasó del 2.92% al 2.24%.</w:t>
+        <w:t xml:space="preserve">Realizamos una visutalización similar para ver la correlación entre proporción de niños/as con AUH y tasa de desocupación. Como era de esperar, a mayor tasa de desocupación crece la proporción de AUH</w:t>
       </w:r>
     </w:p>
     <w:p>
@@ -3927,7 +3927,7 @@
               <a:graphicData uri="http://schemas.openxmlformats.org/drawingml/2006/picture">
                 <pic:pic>
                   <pic:nvPicPr>
-                    <pic:cNvPr descr="Grupo4_Final_files/figure-docx/grafico_prestaciones_por_familia-1.png" id="0" name="Picture"/>
+                    <pic:cNvPr descr="Grupo4_Final_files/figure-docx/grafico_correlacion_auh_tdes-1.png" id="0" name="Picture"/>
                     <pic:cNvPicPr>
                       <a:picLocks noChangeArrowheads="1" noChangeAspect="1"/>
                     </pic:cNvPicPr>
@@ -3965,7 +3965,7 @@
         <w:pStyle w:val="BodyText"/>
       </w:pPr>
       <w:r>
-        <w:t xml:space="preserve">Deteniéndonos en la estructura de las edades de las/os titulares, resulta interesante observar la evolución de la forma del gráfico. En los primeros años se puede apreciar cierta similaridad en el segundo, tercer y cuarto rango (20-25 , 25-30, y 30-35 respectivamente). Sin embargo en los últimos años aparece una forma más bien triangular con un pico en el rango de 25 a 30 años. Considerando que el total de prestaciones viene en aumento, podría estar expresando que las madres tienen sus hijos/as a edades mayores.</w:t>
+        <w:t xml:space="preserve">A continuación analizamos la evolución de la cantidad de hijos/as por titular de la AUH. En contraposición con ciertas creencias, vemos que más de la mayoría de las personas tienen un solo hijo/a. Y que esa proporción no solo no baja sino que crece. A principio de la serie la proporción de titulares con un hijo/a es del 49.48% mientras que al final pasó a 51.8%. Por el contrario la proporción de 5 beneficiarios por familia pasó del 2.92% al 2.24%.</w:t>
       </w:r>
     </w:p>
     <w:p>
@@ -3982,7 +3982,7 @@
               <a:graphicData uri="http://schemas.openxmlformats.org/drawingml/2006/picture">
                 <pic:pic>
                   <pic:nvPicPr>
-                    <pic:cNvPr descr="Grupo4_Final_files/figure-docx/grafico_prestaciones_edad-1.png" id="0" name="Picture"/>
+                    <pic:cNvPr descr="Grupo4_Final_files/figure-docx/grafico_prestaciones_por_familia-1.png" id="0" name="Picture"/>
                     <pic:cNvPicPr>
                       <a:picLocks noChangeArrowheads="1" noChangeAspect="1"/>
                     </pic:cNvPicPr>
@@ -4020,6 +4020,14 @@
         <w:pStyle w:val="BodyText"/>
       </w:pPr>
       <w:r>
+        <w:t xml:space="preserve">Deteniéndonos en la estructura de las edades de las/os titulares, resulta interesante observar la evolución de la forma del gráfico. En los primeros años se puede apreciar cierta similaridad en el segundo, tercer y cuarto rango (20-25 , 25-30, y 30-35 respectivamente). Sin embargo en los últimos años aparece una forma más bien triangular con un pico en el rango de 25 a 30 años. Considerando que el total de prestaciones viene en aumento, podría estar expresando que las madres tienen sus hijos/as a edades mayores.</w:t>
+      </w:r>
+    </w:p>
+    <w:p>
+      <w:pPr>
+        <w:pStyle w:val="BodyText"/>
+      </w:pPr>
+      <w:r>
         <w:drawing>
           <wp:inline>
             <wp:extent cx="4620126" cy="3696101"/>
@@ -4029,7 +4037,7 @@
               <a:graphicData uri="http://schemas.openxmlformats.org/drawingml/2006/picture">
                 <pic:pic>
                   <pic:nvPicPr>
-                    <pic:cNvPr descr="Grupo4_Final_files/figure-docx/grafico_prestaciones_sexo_edad_ninies-1.png" id="0" name="Picture"/>
+                    <pic:cNvPr descr="Grupo4_Final_files/figure-docx/grafico_prestaciones_edad-1.png" id="0" name="Picture"/>
                     <pic:cNvPicPr>
                       <a:picLocks noChangeArrowheads="1" noChangeAspect="1"/>
                     </pic:cNvPicPr>
@@ -4064,13 +4072,60 @@
     </w:p>
     <w:p>
       <w:pPr>
+        <w:pStyle w:val="BodyText"/>
+      </w:pPr>
+      <w:r>
+        <w:drawing>
+          <wp:inline>
+            <wp:extent cx="4620126" cy="3696101"/>
+            <wp:effectExtent b="0" l="0" r="0" t="0"/>
+            <wp:docPr descr="" title="" id="1" name="Picture"/>
+            <a:graphic>
+              <a:graphicData uri="http://schemas.openxmlformats.org/drawingml/2006/picture">
+                <pic:pic>
+                  <pic:nvPicPr>
+                    <pic:cNvPr descr="Grupo4_Final_files/figure-docx/grafico_prestaciones_sexo_edad_ninies-1.png" id="0" name="Picture"/>
+                    <pic:cNvPicPr>
+                      <a:picLocks noChangeArrowheads="1" noChangeAspect="1"/>
+                    </pic:cNvPicPr>
+                  </pic:nvPicPr>
+                  <pic:blipFill>
+                    <a:blip r:embed="rId67"/>
+                    <a:stretch>
+                      <a:fillRect/>
+                    </a:stretch>
+                  </pic:blipFill>
+                  <pic:spPr bwMode="auto">
+                    <a:xfrm>
+                      <a:off x="0" y="0"/>
+                      <a:ext cx="4620126" cy="3696101"/>
+                    </a:xfrm>
+                    <a:prstGeom prst="rect">
+                      <a:avLst/>
+                    </a:prstGeom>
+                    <a:noFill/>
+                    <a:ln w="9525">
+                      <a:noFill/>
+                      <a:headEnd/>
+                      <a:tailEnd/>
+                    </a:ln>
+                  </pic:spPr>
+                </pic:pic>
+              </a:graphicData>
+            </a:graphic>
+          </wp:inline>
+        </w:drawing>
+      </w:r>
+    </w:p>
+    <w:p>
+      <w:pPr>
         <w:pStyle w:val="Heading2"/>
       </w:pPr>
-      <w:bookmarkStart w:id="67" w:name="conclusiones-y-reflexiones"/>
+      <w:bookmarkStart w:id="68" w:name="conclusiones-y-reflexiones"/>
       <w:r>
         <w:t xml:space="preserve">CONCLUSIONES Y REFLEXIONES</w:t>
       </w:r>
-      <w:bookmarkEnd w:id="67"/>
+      <w:bookmarkEnd w:id="68"/>
     </w:p>
     <w:p>
       <w:pPr>

</xml_diff>

<commit_message>
Corregimos algunos errores de formato en gráfico y RMD
</commit_message>
<xml_diff>
--- a/Grupo4_Final.docx
+++ b/Grupo4_Final.docx
@@ -3488,18 +3488,7 @@
     </w:p>
     <w:p>
       <w:pPr>
-        <w:pStyle w:val="SourceCode"/>
-      </w:pPr>
-      <w:r>
-        <w:rPr>
-          <w:rStyle w:val="VerbatimChar"/>
-        </w:rPr>
-        <w:t xml:space="preserve">## [1] "Grafico de burbujas para graficar mejor la relacion entre asignaciones familiares y otros gastos sociales (sin Seguridad Social)"</w:t>
-      </w:r>
-    </w:p>
-    <w:p>
-      <w:pPr>
-        <w:pStyle w:val="FirstParagraph"/>
+        <w:pStyle w:val="BodyText"/>
       </w:pPr>
       <w:r>
         <w:drawing>
@@ -3543,22 +3532,6 @@
           </wp:inline>
         </w:drawing>
       </w:r>
-    </w:p>
-    <w:p>
-      <w:pPr>
-        <w:pStyle w:val="SourceCode"/>
-      </w:pPr>
-      <w:r>
-        <w:rPr>
-          <w:rStyle w:val="VerbatimChar"/>
-        </w:rPr>
-        <w:t xml:space="preserve">## [1] "Grafico de burbujas para graficar mejor relacion entre AUH y otros gastos sociales (sin Seguridad Social)"</w:t>
-      </w:r>
-    </w:p>
-    <w:p>
-      <w:pPr>
-        <w:pStyle w:val="FirstParagraph"/>
-      </w:pPr>
       <w:r>
         <w:drawing>
           <wp:inline>
@@ -3604,7 +3577,26 @@
     </w:p>
     <w:p>
       <w:pPr>
-        <w:pStyle w:val="Heading3"/>
+        <w:pStyle w:val="BodyText"/>
+      </w:pPr>
+      <w:r>
+        <w:t xml:space="preserve">Es interesante observar que en promedio las asignaciones familiares han tenido una participación mayor que el gasto en salud (aunque hay que tener en cuenta que gran parte del gasto en salud es realizado por provincias y subnacional).</w:t>
+      </w:r>
+      <w:r>
+        <w:t xml:space="preserve"> </w:t>
+      </w:r>
+      <w:r>
+        <w:t xml:space="preserve">De todos modos si es notable que la AUH en promedio representa mas gasto que lo invertido en Vivienda y Urbanismo y también en Ciencia y Técnica.</w:t>
+      </w:r>
+    </w:p>
+    <w:p>
+      <w:r>
+        <w:br w:type="page"/>
+      </w:r>
+    </w:p>
+    <w:p>
+      <w:pPr>
+        <w:pStyle w:val="Heading2"/>
       </w:pPr>
       <w:bookmarkStart w:id="58" w:name="análisis-datos-anses"/>
       <w:r>
@@ -3627,7 +3619,7 @@
       <w:r>
         <w:drawing>
           <wp:inline>
-            <wp:extent cx="4620126" cy="3696101"/>
+            <wp:extent cx="4620126" cy="6468176"/>
             <wp:effectExtent b="0" l="0" r="0" t="0"/>
             <wp:docPr descr="" title="" id="1" name="Picture"/>
             <a:graphic>
@@ -3648,7 +3640,7 @@
                   <pic:spPr bwMode="auto">
                     <a:xfrm>
                       <a:off x="0" y="0"/>
-                      <a:ext cx="4620126" cy="3696101"/>
+                      <a:ext cx="4620126" cy="6468176"/>
                     </a:xfrm>
                     <a:prstGeom prst="rect">
                       <a:avLst/>
@@ -3665,6 +3657,11 @@
             </a:graphic>
           </wp:inline>
         </w:drawing>
+      </w:r>
+    </w:p>
+    <w:p>
+      <w:r>
+        <w:br w:type="page"/>
       </w:r>
     </w:p>
     <w:p>
@@ -3741,6 +3738,11 @@
       </w:r>
     </w:p>
     <w:p>
+      <w:r>
+        <w:br w:type="page"/>
+      </w:r>
+    </w:p>
+    <w:p>
       <w:pPr>
         <w:pStyle w:val="BodyText"/>
       </w:pPr>
@@ -3755,7 +3757,7 @@
       <w:r>
         <w:drawing>
           <wp:inline>
-            <wp:extent cx="4620126" cy="3696101"/>
+            <wp:extent cx="4620126" cy="6468176"/>
             <wp:effectExtent b="0" l="0" r="0" t="0"/>
             <wp:docPr descr="" title="" id="1" name="Picture"/>
             <a:graphic>
@@ -3776,7 +3778,7 @@
                   <pic:spPr bwMode="auto">
                     <a:xfrm>
                       <a:off x="0" y="0"/>
-                      <a:ext cx="4620126" cy="3696101"/>
+                      <a:ext cx="4620126" cy="6468176"/>
                     </a:xfrm>
                     <a:prstGeom prst="rect">
                       <a:avLst/>
@@ -3794,11 +3796,12 @@
           </wp:inline>
         </w:drawing>
       </w:r>
-    </w:p>
-    <w:p>
-      <w:pPr>
-        <w:pStyle w:val="BodyText"/>
-      </w:pPr>
+      <w:r>
+        <w:t xml:space="preserve"> </w:t>
+      </w:r>
+      <w:r>
+        <w:t xml:space="preserve"> </w:t>
+      </w:r>
       <w:r>
         <w:t xml:space="preserve">Analizamos una correlación negativa entre asignaciones familiares y asignación por hijo. Interpretamos que esto es producto del deterioro de las condiciones laborales durante los años de crisis económica que expulsan a la fuerza de trabajo del mercado formal.</w:t>
       </w:r>
@@ -3849,11 +3852,12 @@
           </wp:inline>
         </w:drawing>
       </w:r>
-    </w:p>
-    <w:p>
-      <w:pPr>
-        <w:pStyle w:val="BodyText"/>
-      </w:pPr>
+      <w:r>
+        <w:t xml:space="preserve"> </w:t>
+      </w:r>
+      <w:r>
+        <w:t xml:space="preserve"> </w:t>
+      </w:r>
       <w:r>
         <w:t xml:space="preserve">Para descontar las distorsiones por el crecimiento poblacional transformamos los valores en proporciones de los niños y niñas de acada momento.</w:t>
       </w:r>
@@ -3904,11 +3908,12 @@
           </wp:inline>
         </w:drawing>
       </w:r>
-    </w:p>
-    <w:p>
-      <w:pPr>
-        <w:pStyle w:val="BodyText"/>
-      </w:pPr>
+      <w:r>
+        <w:t xml:space="preserve"> </w:t>
+      </w:r>
+      <w:r>
+        <w:t xml:space="preserve"> </w:t>
+      </w:r>
       <w:r>
         <w:t xml:space="preserve">Realizamos una visutalización similar para ver la correlación entre proporción de niños/as con AUH y tasa de desocupación. Como era de esperar, a mayor tasa de desocupación crece la proporción de AUH</w:t>
       </w:r>
@@ -3959,6 +3964,9 @@
           </wp:inline>
         </w:drawing>
       </w:r>
+      <w:r>
+        <w:t xml:space="preserve"> </w:t>
+      </w:r>
     </w:p>
     <w:p>
       <w:pPr>
@@ -4014,11 +4022,12 @@
           </wp:inline>
         </w:drawing>
       </w:r>
-    </w:p>
-    <w:p>
-      <w:pPr>
-        <w:pStyle w:val="BodyText"/>
-      </w:pPr>
+      <w:r>
+        <w:t xml:space="preserve"> </w:t>
+      </w:r>
+      <w:r>
+        <w:t xml:space="preserve"> </w:t>
+      </w:r>
       <w:r>
         <w:t xml:space="preserve">Deteniéndonos en la estructura de las edades de las/os titulares, resulta interesante observar la evolución de la forma del gráfico. En los primeros años se puede apreciar cierta similaridad en el segundo, tercer y cuarto rango (20-25 , 25-30, y 30-35 respectivamente). Sin embargo en los últimos años aparece una forma más bien triangular con un pico en el rango de 25 a 30 años. Considerando que el total de prestaciones viene en aumento, podría estar expresando que las madres tienen sus hijos/as a edades mayores.</w:t>
       </w:r>
@@ -4071,6 +4080,19 @@
       </w:r>
     </w:p>
     <w:p>
+      <w:r>
+        <w:br w:type="page"/>
+      </w:r>
+    </w:p>
+    <w:p>
+      <w:pPr>
+        <w:pStyle w:val="BodyText"/>
+      </w:pPr>
+      <w:r>
+        <w:t xml:space="preserve">Otro enfoque similar al anterior pero observando la composición de las edades de los hijos/as beneficiarios. Si comparamos los primeros años con los últimos observamos que cae la proporción de niños/as de 0 a 2 años que perciben el derecho sobre el total. Esto podría estar indicando una basa en la tasa de la natalidad, considerando que la cantidad total de prestaciones AUH viene subiendo.</w:t>
+      </w:r>
+    </w:p>
+    <w:p>
       <w:pPr>
         <w:pStyle w:val="BodyText"/>
       </w:pPr>
@@ -4118,6 +4140,11 @@
       </w:r>
     </w:p>
     <w:p>
+      <w:r>
+        <w:br w:type="page"/>
+      </w:r>
+    </w:p>
+    <w:p>
       <w:pPr>
         <w:pStyle w:val="Heading2"/>
       </w:pPr>
@@ -4164,7 +4191,7 @@
         <w:pStyle w:val="BodyText"/>
       </w:pPr>
       <w:r>
-        <w:t xml:space="preserve">Otra observación que quiebra la universalidad es que los trabajadores que tienen ingresos familiares superiores a $ 200.000, dejan de cobrar asignación por hijo. Si bien se puede pensar que no lo necesitan porque su ingreso es suficiente para la educación y protección de sus hijos; el monto no parece ser tan elevado, pero se considera suficiente para quedar excluidos. Asimismo, podemos considerar que este grupo paga impuesto a las ganancias y que por lo tanto pueden deducir de la liquidación de su impuesto, a sus hijos por un monto similar al de las asignaciones por hijo.</w:t>
+        <w:t xml:space="preserve">Otra observación que quiebra la universalidad es que los trabajadores que tienen ingresos familiares superiores a $ 200.000, dejan de cobrar asignación familiar por hijo. Si bien se puede pensar que no lo necesitan porque su ingreso es suficiente para la educación y protección de sus hijos; el monto no parece ser tan elevado, pero se considera suficiente para quedar excluidos. Asimismo, podemos considerar que este grupo paga impuesto a las ganancias y que por lo tanto pueden deducir de la liquidación de su impuesto, a sus hijos por un monto similar al de las asignaciones por hijo.</w:t>
       </w:r>
     </w:p>
     <w:p>
@@ -4174,6 +4201,233 @@
       <w:r>
         <w:t xml:space="preserve">Finalmente podemos concluir que esta política social ha causado un impacto positivo con su implementación al punto de transformarse en un beneficio muy difícil de cancelar en el futuro, no solo porque transfiere fondo en forma directa y permanente a las familias más vulnerables de la sociedad sino también, porque promueve la inserción en el sistema de salud e incentivar la escolaridad, asegurando así la inclusión y protección de derechos para todos los niños beneficiarios.</w:t>
       </w:r>
+    </w:p>
+    <w:p>
+      <w:r>
+        <w:br w:type="page"/>
+      </w:r>
+    </w:p>
+    <w:p>
+      <w:pPr>
+        <w:pStyle w:val="Heading2"/>
+      </w:pPr>
+      <w:bookmarkStart w:id="69" w:name="bibliografía"/>
+      <w:r>
+        <w:t xml:space="preserve">Bibliografía</w:t>
+      </w:r>
+      <w:bookmarkEnd w:id="69"/>
+    </w:p>
+    <w:p>
+      <w:pPr>
+        <w:pStyle w:val="FirstParagraph"/>
+      </w:pPr>
+      <w:r>
+        <w:t xml:space="preserve">. Análisis de Titulares de AUH</w:t>
+      </w:r>
+      <w:r>
+        <w:t xml:space="preserve"> </w:t>
+      </w:r>
+      <w:r>
+        <w:t xml:space="preserve">Autor: Consejo Nacional de Políticas Sociales - 2019</w:t>
+      </w:r>
+      <w:r>
+        <w:t xml:space="preserve"> </w:t>
+      </w:r>
+      <w:hyperlink r:id="rId70">
+        <w:r>
+          <w:rPr>
+            <w:rStyle w:val="Hyperlink"/>
+          </w:rPr>
+          <w:t xml:space="preserve">https://www.argentina.gob.ar/sites/default/files/analisis_de_titulares_de_auh_0.pdf</w:t>
+        </w:r>
+      </w:hyperlink>
+    </w:p>
+    <w:p>
+      <w:pPr>
+        <w:pStyle w:val="BodyText"/>
+      </w:pPr>
+      <w:r>
+        <w:t xml:space="preserve">. La implementación de la Asignación Universal por Hijo en ámbitos</w:t>
+      </w:r>
+      <w:r>
+        <w:t xml:space="preserve"> </w:t>
+      </w:r>
+      <w:r>
+        <w:t xml:space="preserve">subnacionales.</w:t>
+      </w:r>
+      <w:r>
+        <w:t xml:space="preserve"> </w:t>
+      </w:r>
+      <w:r>
+        <w:t xml:space="preserve">Autor: Gala Diaz Langou - CIPPEC - 2012</w:t>
+      </w:r>
+      <w:r>
+        <w:t xml:space="preserve"> </w:t>
+      </w:r>
+      <w:hyperlink r:id="rId71">
+        <w:r>
+          <w:rPr>
+            <w:rStyle w:val="Hyperlink"/>
+          </w:rPr>
+          <w:t xml:space="preserve">https://www.cippec.org/wp-content/uploads/2017/03/2452.pdf</w:t>
+        </w:r>
+      </w:hyperlink>
+    </w:p>
+    <w:p>
+      <w:pPr>
+        <w:pStyle w:val="BodyText"/>
+      </w:pPr>
+      <w:r>
+        <w:t xml:space="preserve">. Análisis y propuestas de mejoras para ampliar la Asignación Universal por Hijo.</w:t>
+      </w:r>
+      <w:r>
+        <w:t xml:space="preserve"> </w:t>
+      </w:r>
+      <w:r>
+        <w:t xml:space="preserve">Autores: UNICEF - Anses - Ministerio de Desarrollo Social - CEDLAS - Conicet - Consejo Nacional de POlíticas Sociales - 2017</w:t>
+      </w:r>
+      <w:r>
+        <w:t xml:space="preserve"> </w:t>
+      </w:r>
+      <w:hyperlink r:id="rId72">
+        <w:r>
+          <w:rPr>
+            <w:rStyle w:val="Hyperlink"/>
+          </w:rPr>
+          <w:t xml:space="preserve">https://www.unicef.org/argentina/media/2696/file/AUH.pdf</w:t>
+        </w:r>
+      </w:hyperlink>
+    </w:p>
+    <w:p>
+      <w:pPr>
+        <w:pStyle w:val="BodyText"/>
+      </w:pPr>
+      <w:r>
+        <w:t xml:space="preserve">. Incidencia distributiva del gasto en Asignaciones Familiares, AUH y Educación (2017)</w:t>
+      </w:r>
+      <w:r>
+        <w:t xml:space="preserve"> </w:t>
+      </w:r>
+      <w:r>
+        <w:t xml:space="preserve">Autores: UNICEF - Ministerio de Economía - Enero 2020</w:t>
+      </w:r>
+      <w:r>
+        <w:t xml:space="preserve"> </w:t>
+      </w:r>
+      <w:hyperlink r:id="rId73">
+        <w:r>
+          <w:rPr>
+            <w:rStyle w:val="Hyperlink"/>
+          </w:rPr>
+          <w:t xml:space="preserve">https://www.unicef.org/argentina/media/7936/file/Gasto%20en%20asignaciones%20familiares,%20AUH%20y%20educaci%C3%B3n.pdf</w:t>
+        </w:r>
+      </w:hyperlink>
+    </w:p>
+    <w:p>
+      <w:pPr>
+        <w:pStyle w:val="BodyText"/>
+      </w:pPr>
+      <w:r>
+        <w:t xml:space="preserve">. La Asignación Universal por Hijo para Protección Social en perspectiva - Autor: ANSES - Abril 2012</w:t>
+      </w:r>
+      <w:r>
+        <w:t xml:space="preserve"> </w:t>
+      </w:r>
+      <w:hyperlink r:id="rId74">
+        <w:r>
+          <w:rPr>
+            <w:rStyle w:val="Hyperlink"/>
+          </w:rPr>
+          <w:t xml:space="preserve">http://observatorio.anses.gob.ar/archivos/publicaciones/OBS-000255%20-%20AUH%20en%20Perspectiva.pdf</w:t>
+        </w:r>
+      </w:hyperlink>
+    </w:p>
+    <w:p>
+      <w:pPr>
+        <w:pStyle w:val="BodyText"/>
+      </w:pPr>
+      <w:r>
+        <w:t xml:space="preserve">. El gran desafío de romper la trampa de la desigualdad desde la infancia.</w:t>
+      </w:r>
+      <w:r>
+        <w:t xml:space="preserve"> </w:t>
+      </w:r>
+      <w:r>
+        <w:t xml:space="preserve">Aprendizajes de la Asignación Universal por Hijo</w:t>
+      </w:r>
+      <w:r>
+        <w:t xml:space="preserve"> </w:t>
+      </w:r>
+      <w:r>
+        <w:t xml:space="preserve">Autores: Bernardo Kliksberg, Irene Novacovsky</w:t>
+      </w:r>
+      <w:r>
+        <w:t xml:space="preserve"> </w:t>
+      </w:r>
+      <w:r>
+        <w:t xml:space="preserve">Equipo: Isidro Aduriz, Victoria Arinci, Horacio Chitarroni, Elisa Trotta Gamus, Naomi Wermus - Editorial Biblos - 2015</w:t>
+      </w:r>
+      <w:r>
+        <w:t xml:space="preserve"> </w:t>
+      </w:r>
+      <w:hyperlink r:id="rId75">
+        <w:r>
+          <w:rPr>
+            <w:rStyle w:val="Hyperlink"/>
+          </w:rPr>
+          <w:t xml:space="preserve">https://dds.cepal.org/redesoc/archivos_recursos/4365/AUH-Librocompleto.pdf</w:t>
+        </w:r>
+      </w:hyperlink>
+    </w:p>
+    <w:p>
+      <w:pPr>
+        <w:pStyle w:val="BodyText"/>
+      </w:pPr>
+      <w:r>
+        <w:t xml:space="preserve">. Asignación Universal por Hijo para la Protección Social de la Argentina</w:t>
+      </w:r>
+      <w:r>
+        <w:t xml:space="preserve"> </w:t>
+      </w:r>
+      <w:r>
+        <w:t xml:space="preserve">Entre la satisfacción de necesidades y el reconocimiento de derechos. - UNICEF - CEPAL</w:t>
+      </w:r>
+      <w:r>
+        <w:t xml:space="preserve"> </w:t>
+      </w:r>
+      <w:r>
+        <w:t xml:space="preserve">Autores: Laura Pautassi, Pilar Arcidiácono y Mora Straschnoy</w:t>
+      </w:r>
+      <w:r>
+        <w:t xml:space="preserve"> </w:t>
+      </w:r>
+      <w:hyperlink r:id="rId76">
+        <w:r>
+          <w:rPr>
+            <w:rStyle w:val="Hyperlink"/>
+          </w:rPr>
+          <w:t xml:space="preserve">http://www.derecho.uba.ar/investigacion/investigadores/publicaciones/pautassi-asignacion-universal-por-hijo.pdf</w:t>
+        </w:r>
+      </w:hyperlink>
+    </w:p>
+    <w:p>
+      <w:pPr>
+        <w:pStyle w:val="BodyText"/>
+      </w:pPr>
+      <w:r>
+        <w:t xml:space="preserve">. Decreto 1602 / 2009 - Incorpórase el Subsistema no Contributivo de Asignación Universal por hijo para Protección Social.</w:t>
+      </w:r>
+      <w:r>
+        <w:t xml:space="preserve"> </w:t>
+      </w:r>
+      <w:hyperlink r:id="rId77">
+        <w:r>
+          <w:rPr>
+            <w:rStyle w:val="Hyperlink"/>
+          </w:rPr>
+          <w:t xml:space="preserve">http://servicios.infoleg.gob.ar/infolegInternet/anexos/155000-159999/159466/norma.htm</w:t>
+        </w:r>
+      </w:hyperlink>
     </w:p>
     <w:sectPr/>
   </w:body>

</xml_diff>

<commit_message>
Correcciones datos macro y datos anses en función de lo señalado por el docente
</commit_message>
<xml_diff>
--- a/Grupo4_Final.docx
+++ b/Grupo4_Final.docx
@@ -421,7 +421,7 @@
         <w:t xml:space="preserve"> </w:t>
       </w:r>
       <w:r>
-        <w:t xml:space="preserve">Esta medida está incluida en las políticas públicas para protección social que pretende mejorar la calidad de vida de los sectores relegados dentro de la informalidad laboral, pretendiendo brindar un apoyo económico que igual a todos los niños más allá de la situación laboral de sus padres y generando mejoras en las familias de menos ingresos de la población.</w:t>
+        <w:t xml:space="preserve">Esta medida está incluida en las políticas públicas para protección social que pretende mejorar la calidad de vida de los sectores relegados dentro de la informalidad laboral, pretendiendo brindar un apoyo económico que iguale a todos los niños más allá de la situación laboral de sus padres y generando mejoras en las familias de menos ingresos de la población.</w:t>
       </w:r>
     </w:p>
     <w:p>
@@ -555,6 +555,17 @@
           <w:rStyle w:val="FootnoteReference"/>
         </w:rPr>
         <w:footnoteReference w:id="30"/>
+      </w:r>
+    </w:p>
+    <w:p>
+      <w:pPr>
+        <w:pStyle w:val="BodyText"/>
+      </w:pPr>
+      <w:r>
+        <w:rPr>
+          <w:b/>
+        </w:rPr>
+        <w:t xml:space="preserve">Monto Percibido por Tipo de Asignaciones discriminado por hijo y zona geográfica</w:t>
       </w:r>
     </w:p>
     <w:tbl>
@@ -782,7 +793,7 @@
         <w:pStyle w:val="BodyText"/>
       </w:pPr>
       <w:r>
-        <w:t xml:space="preserve">La AUH tiene un límite de cinco hijos por familia. Este límite del quinto hijo no queda determinado el fundamento de por qué se estableció de esa manera. Considerando que coexiste con las pensiones no contributivas para madres de siete o más hijos, las familias con seis hijos quedan en una situación de desprotección y desigualdad ante aquellas familias de seis hijos de trabajadores asalariados formales. Este punto nos plantea una inquietud sobre la inclusión del sexto hijo en una futura actualización de la normativa vigente.</w:t>
+        <w:t xml:space="preserve">La AUH tiene un límite de cinco hijos por familia. Los autores de este trabajo no han podido encontrar una fundamentación para el establecimiento de este límite. Considerando que coexiste con las pensiones no contributivas para madres de siete o más hijos, las familias con seis hijos quedan en una situación de desprotección y desigualdad ante aquellas familias de seis hijos de trabajadores asalariados formales. Este punto nos plantea una inquietud sobre la inclusión del sexto hijo en una futura actualización de la normativa vigente.</w:t>
       </w:r>
     </w:p>
     <w:p>
@@ -2270,20 +2281,6 @@
       </w:pPr>
       <w:r>
         <w:t xml:space="preserve">Vamos a analizar gráficamente la evolución de la AUH como porcentaje del PBI, del Gasto Total y del Gasto Social</w:t>
-      </w:r>
-    </w:p>
-    <w:p>
-      <w:pPr>
-        <w:pStyle w:val="BodyText"/>
-      </w:pPr>
-      <w:r>
-        <w:t xml:space="preserve">Veremos en estos gráficos que la participación de la AUH en estos indicadores es</w:t>
-      </w:r>
-      <w:r>
-        <w:t xml:space="preserve"> </w:t>
-      </w:r>
-      <w:r>
-        <w:t xml:space="preserve">fluctuante y acompaña los períodos de la economía, en los años de crisis el porcentaje sube y viceversa</w:t>
       </w:r>
     </w:p>
     <w:p>
@@ -2422,6 +2419,30 @@
         <w:pStyle w:val="BodyText"/>
       </w:pPr>
       <w:r>
+        <w:t xml:space="preserve">Lo que podemos ver en estos gráficos es lo siguiente:</w:t>
+      </w:r>
+    </w:p>
+    <w:p>
+      <w:pPr>
+        <w:pStyle w:val="BodyText"/>
+      </w:pPr>
+      <w:r>
+        <w:t xml:space="preserve">. el porcentaje de la AUH respecto a los demás índices es bajo, contrariamente a lo que se cree no llega a representar ni el 3% del Presupuesto Nacional y tampoco el 5% del Gasto Social (se conoce como Gasto Social al % de Presupuesto destinado a Servicios Sociales)</w:t>
+      </w:r>
+    </w:p>
+    <w:p>
+      <w:pPr>
+        <w:pStyle w:val="BodyText"/>
+      </w:pPr>
+      <w:r>
+        <w:t xml:space="preserve">. la participación de la AUH en estos indicadores es fluctuante y acompaña los períodos de la economía, cuando decrece el PBI (por ejemplo en los años 2018 y 2019, crece el % de AUH)</w:t>
+      </w:r>
+    </w:p>
+    <w:p>
+      <w:pPr>
+        <w:pStyle w:val="BodyText"/>
+      </w:pPr>
+      <w:r>
         <w:drawing>
           <wp:inline>
             <wp:extent cx="4620126" cy="3696101"/>
@@ -2493,7 +2514,7 @@
         <w:pStyle w:val="FirstParagraph"/>
       </w:pPr>
       <w:r>
-        <w:t xml:space="preserve">Es relevante recordar que el Presupuesto Nacional no representa todo el Sector Público Nacional sino solo lo contemplado dentro de la Ley de Presupuesto.</w:t>
+        <w:t xml:space="preserve">Es relevante recordar que el Presupuesto Nacional no representa todo el gasto del Sector Público Nacional sino solo lo contemplado dentro de la Ley de Presupuesto.</w:t>
       </w:r>
     </w:p>
     <w:p>
@@ -2748,7 +2769,7 @@
         <w:t xml:space="preserve"> </w:t>
       </w:r>
       <w:r>
-        <w:t xml:space="preserve">parecen tener una correlacion inversa con la AUH, cuando una sube la otra baja. Y por otro lado vemos que con el correr de los años y la crisis económica la AUH</w:t>
+        <w:t xml:space="preserve">parecen tener una correlación inversa con la AUH, cuando una sube la otra baja. Y por otro lado vemos que con el correr de los años y la crisis económica la AUH</w:t>
       </w:r>
       <w:r>
         <w:t xml:space="preserve"> </w:t>
@@ -2772,7 +2793,7 @@
         <w:pStyle w:val="FirstParagraph"/>
       </w:pPr>
       <w:r>
-        <w:t xml:space="preserve">Para continuar con el análisis vamos a utilizar el clasificador presupuestario por función. (llamado finalidad función)</w:t>
+        <w:t xml:space="preserve">Para continuar con el análisis vamos a utilizar el clasificador presupuestario por función. (consignado formalmente con el nombre de finalidad función)</w:t>
       </w:r>
     </w:p>
     <w:p>
@@ -3803,7 +3824,7 @@
         <w:t xml:space="preserve"> </w:t>
       </w:r>
       <w:r>
-        <w:t xml:space="preserve">Analizamos una correlación negativa entre asignaciones familiares y asignación por hijo. Interpretamos que esto es producto del deterioro de las condiciones laborales durante los años de crisis económica que expulsan a la fuerza de trabajo del mercado formal.</w:t>
+        <w:t xml:space="preserve">Analizamos una correlación negativa entre asignaciones familiares y asignación por hijo. Interpretamos que esto es producto del deterioro de las condiciones laborales durante los años de crisis económica que expulsan a la fuerza de trabajo del mercado formal. Cada punto representa la relación entre AAFF y AUH de un mes.</w:t>
       </w:r>
     </w:p>
     <w:p>
@@ -3856,10 +3877,16 @@
         <w:t xml:space="preserve"> </w:t>
       </w:r>
       <w:r>
-        <w:t xml:space="preserve"> </w:t>
-      </w:r>
-      <w:r>
-        <w:t xml:space="preserve">Para descontar las distorsiones por el crecimiento poblacional transformamos los valores en proporciones de los niños y niñas de acada momento.</w:t>
+        <w:t xml:space="preserve">Si bien se puede apreciar cierta correlación creemos que la visualización puede verse interferida por el crecimiento poblacional año a año, por lo tanto realizamos una transformación.</w:t>
+      </w:r>
+      <w:r>
+        <w:t xml:space="preserve"> </w:t>
+      </w:r>
+      <w:r>
+        <w:t xml:space="preserve"> </w:t>
+      </w:r>
+      <w:r>
+        <w:t xml:space="preserve">Para descontar las distorsiones por el crecimiento poblacional transformamos los valores en proporciones de los niños y niñas de cada momento. Es decir, dividimos el total de prestaciones de asignaciones familiares y el total de las AUH por la cantidad de niños y niñas de cada periodo.</w:t>
       </w:r>
     </w:p>
     <w:p>
@@ -3912,10 +3939,16 @@
         <w:t xml:space="preserve"> </w:t>
       </w:r>
       <w:r>
-        <w:t xml:space="preserve"> </w:t>
-      </w:r>
-      <w:r>
-        <w:t xml:space="preserve">Realizamos una visutalización similar para ver la correlación entre proporción de niños/as con AUH y tasa de desocupación. Como era de esperar, a mayor tasa de desocupación crece la proporción de AUH</w:t>
+        <w:t xml:space="preserve">Si bien aquí es más fácil de visualizar el efecto, hay excepciones que distorsionan el gráfico. Podría ser por ejemplo la ampliación de la AUH a monotributistas sociales o los efectos de los movimientos en el tope de ingresos máximos para los que un trabajador/a pueda percibir las AAFF.</w:t>
+      </w:r>
+      <w:r>
+        <w:t xml:space="preserve"> </w:t>
+      </w:r>
+      <w:r>
+        <w:t xml:space="preserve"> </w:t>
+      </w:r>
+      <w:r>
+        <w:t xml:space="preserve">Realizamos una visualización similar para ver la correlación entre proporción de niños/as con AUH y tasa de desocupación. Como era de esperar, a mayor tasa de desocupación crece la proporción de AUH. Cada punto representa la relación entre tasa de desempleo y proporción de la población de niños y niñas que recibió la AUH para un mes en particular entre los años 2013 y 2020.</w:t>
       </w:r>
     </w:p>
     <w:p>
@@ -3964,8 +3997,10 @@
           </wp:inline>
         </w:drawing>
       </w:r>
-      <w:r>
-        <w:t xml:space="preserve"> </w:t>
+    </w:p>
+    <w:p>
+      <w:r>
+        <w:br w:type="page"/>
       </w:r>
     </w:p>
     <w:p>
@@ -4089,7 +4124,7 @@
         <w:pStyle w:val="BodyText"/>
       </w:pPr>
       <w:r>
-        <w:t xml:space="preserve">Otro enfoque similar al anterior pero observando la composición de las edades de los hijos/as beneficiarios. Si comparamos los primeros años con los últimos observamos que cae la proporción de niños/as de 0 a 2 años que perciben el derecho sobre el total. Esto podría estar indicando una basa en la tasa de la natalidad, considerando que la cantidad total de prestaciones AUH viene subiendo.</w:t>
+        <w:t xml:space="preserve">Otro enfoque similar al anterior pero observando la composición de las edades de los hijos/as beneficiarios. Si comparamos los primeros años con los últimos observamos que cae la proporción de niños/as de 0 a 2 años que perciben el derecho sobre el total. Esto podría estar indicando una baja en la tasa de la natalidad, considerando que la cantidad total de prestaciones AUH viene subiendo.</w:t>
       </w:r>
     </w:p>
     <w:p>
@@ -4199,7 +4234,7 @@
         <w:pStyle w:val="BodyText"/>
       </w:pPr>
       <w:r>
-        <w:t xml:space="preserve">Finalmente podemos concluir que esta política social ha causado un impacto positivo con su implementación al punto de transformarse en un beneficio muy difícil de cancelar en el futuro, no solo porque transfiere fondo en forma directa y permanente a las familias más vulnerables de la sociedad sino también, porque promueve la inserción en el sistema de salud e incentivar la escolaridad, asegurando así la inclusión y protección de derechos para todos los niños beneficiarios.</w:t>
+        <w:t xml:space="preserve">Finalmente podemos concluir que esta política social ha causado un impacto positivo con su implementación al punto de transformarse en un beneficio muy difícil de cancelar en el futuro, no solo porque transfiere fondos en forma directa y permanente a las familias más vulnerables de la sociedad sino también, porque promueve la inserción en el sistema de salud e incentiva la escolaridad, asegurando así la inclusión y protección de derechos para todos los niños beneficiarios.</w:t>
       </w:r>
     </w:p>
     <w:p>

</xml_diff>